<commit_message>
Updated 03 HTML spike.
</commit_message>
<xml_diff>
--- a/farmdata2_modules/fd2_tabs/fd2_school/activities/03-HTMLSpike.docx
+++ b/farmdata2_modules/fd2_tabs/fd2_school/activities/03-HTMLSpike.docx
@@ -375,10 +375,10 @@
           <w:noProof/>
         </w:rPr>
         <w:drawing>
-          <wp:inline distT="0" distB="0" distL="0" distR="0" wp14:anchorId="4D169A5D" wp14:editId="17CEAD47">
-            <wp:extent cx="2336824" cy="2851150"/>
-            <wp:effectExtent l="12700" t="12700" r="12700" b="6350"/>
-            <wp:docPr id="1" name="Picture 1" descr="Graphical user interface, text, application&#10;&#10;Description automatically generated"/>
+          <wp:inline distT="0" distB="0" distL="0" distR="0" wp14:anchorId="2DEAD80E" wp14:editId="108059F5">
+            <wp:extent cx="2304334" cy="2816408"/>
+            <wp:effectExtent l="12700" t="12700" r="7620" b="15875"/>
+            <wp:docPr id="1" name="Picture 1"/>
             <wp:cNvGraphicFramePr>
               <a:graphicFrameLocks xmlns:a="http://schemas.openxmlformats.org/drawingml/2006/main" noChangeAspect="1"/>
             </wp:cNvGraphicFramePr>
@@ -386,11 +386,17 @@
               <a:graphicData uri="http://schemas.openxmlformats.org/drawingml/2006/picture">
                 <pic:pic xmlns:pic="http://schemas.openxmlformats.org/drawingml/2006/picture">
                   <pic:nvPicPr>
-                    <pic:cNvPr id="1" name="Picture 1" descr="Graphical user interface, text, application&#10;&#10;Description automatically generated"/>
+                    <pic:cNvPr id="1" name="Picture 1"/>
                     <pic:cNvPicPr/>
                   </pic:nvPicPr>
                   <pic:blipFill>
-                    <a:blip r:embed="rId7"/>
+                    <a:blip r:embed="rId7" cstate="print">
+                      <a:extLst>
+                        <a:ext uri="{28A0092B-C50C-407E-A947-70E740481C1C}">
+                          <a14:useLocalDpi xmlns:a14="http://schemas.microsoft.com/office/drawing/2010/main" val="0"/>
+                        </a:ext>
+                      </a:extLst>
+                    </a:blip>
                     <a:stretch>
                       <a:fillRect/>
                     </a:stretch>
@@ -398,7 +404,7 @@
                   <pic:spPr>
                     <a:xfrm>
                       <a:off x="0" y="0"/>
-                      <a:ext cx="2375251" cy="2898035"/>
+                      <a:ext cx="2304334" cy="2816408"/>
                     </a:xfrm>
                     <a:prstGeom prst="rect">
                       <a:avLst/>
@@ -3014,6 +3020,27 @@
         <w:t xml:space="preserve">Ensure that only one of the buttons can be selected at a time. </w:t>
       </w:r>
       <w:r>
+        <w:t xml:space="preserve">Be sure to notice the </w:t>
+      </w:r>
+      <w:r>
+        <w:rPr>
+          <w:rFonts w:ascii="Courier" w:hAnsi="Courier"/>
+        </w:rPr>
+        <w:t>for</w:t>
+      </w:r>
+      <w:r>
+        <w:t xml:space="preserve"> and </w:t>
+      </w:r>
+      <w:r>
+        <w:rPr>
+          <w:rFonts w:ascii="Courier" w:hAnsi="Courier"/>
+        </w:rPr>
+        <w:t>id</w:t>
+      </w:r>
+      <w:r>
+        <w:t xml:space="preserve"> attributes. </w:t>
+      </w:r>
+      <w:r>
         <w:t>You can test it in your sub-tab to be sure it works</w:t>
       </w:r>
       <w:r>
@@ -3850,7 +3877,6 @@
         <w:ind w:left="360"/>
       </w:pPr>
       <w:r>
-        <w:lastRenderedPageBreak/>
         <w:t>a. Adding the “Crop” element with “Broccoli”, “Kale” and “Peas” as the possible crops.  Make “Kale” selected by default.  Use a label to make “Crop:” appear next to this element.</w:t>
       </w:r>
     </w:p>
@@ -4223,12 +4249,14 @@
     </w:p>
     <w:p/>
     <w:p>
-      <w:r>
-        <w:tab/>
+      <w:pPr>
+        <w:ind w:left="360"/>
+      </w:pPr>
+      <w:r>
         <w:t xml:space="preserve">c. What HTML start and end tags are used to surround the content of each </w:t>
       </w:r>
       <w:r>
-        <w:t>column</w:t>
+        <w:t>cell</w:t>
       </w:r>
       <w:r>
         <w:t xml:space="preserve"> in a row?</w:t>

</xml_diff>

<commit_message>
Updated default dates for spikes
</commit_message>
<xml_diff>
--- a/farmdata2_modules/fd2_tabs/fd2_school/activities/03-HTMLSpike.docx
+++ b/farmdata2_modules/fd2_tabs/fd2_school/activities/03-HTMLSpike.docx
@@ -296,10 +296,7 @@
         <w:t>To</w:t>
       </w:r>
       <w:r>
-        <w:t xml:space="preserve"> learn about FarmData2 development and the technologies that it uses</w:t>
-      </w:r>
-      <w:r>
-        <w:t xml:space="preserve"> the next several activities will guide you through the creation of </w:t>
+        <w:t xml:space="preserve"> learn about FarmData2 development and the technologies that it uses the next several activities will guide you through the creation of </w:t>
       </w:r>
       <w:r>
         <w:t xml:space="preserve">a mockup of a Harvest Report </w:t>
@@ -3923,7 +3920,31 @@
         <w:t>date</w:t>
       </w:r>
       <w:r>
-        <w:t xml:space="preserve"> input type. The start date should range from 01/01/2014 to 01/01/2022 and have the selected date of 05/01/2018. The end date should range from 05/01/2018 (</w:t>
+        <w:t xml:space="preserve"> input type. The start date should range from 01/01/2014 to 01/01/2022 and have the selected date of 05/0</w:t>
+      </w:r>
+      <w:r>
+        <w:t>5</w:t>
+      </w:r>
+      <w:r>
+        <w:t>/201</w:t>
+      </w:r>
+      <w:r>
+        <w:t>9</w:t>
+      </w:r>
+      <w:r>
+        <w:t>. The end date should range from 05/</w:t>
+      </w:r>
+      <w:r>
+        <w:t>05</w:t>
+      </w:r>
+      <w:r>
+        <w:t>/201</w:t>
+      </w:r>
+      <w:r>
+        <w:t>9</w:t>
+      </w:r>
+      <w:r>
+        <w:t xml:space="preserve"> (</w:t>
       </w:r>
       <w:proofErr w:type="gramStart"/>
       <w:r>
@@ -3931,7 +3952,13 @@
       </w:r>
       <w:proofErr w:type="gramEnd"/>
       <w:r>
-        <w:t xml:space="preserve"> not before the start date) up to 01/01/2022 and have the selected date of 05/15/2018.</w:t>
+        <w:t xml:space="preserve"> not before the start date) up to 01/01/2022 and have the selected date of 05/15/201</w:t>
+      </w:r>
+      <w:r>
+        <w:t>9</w:t>
+      </w:r>
+      <w:r>
+        <w:t>.</w:t>
       </w:r>
     </w:p>
     <w:p/>

</xml_diff>

<commit_message>
Updated default dates for spikes (#371)
</commit_message>
<xml_diff>
--- a/farmdata2_modules/fd2_tabs/fd2_school/activities/03-HTMLSpike.docx
+++ b/farmdata2_modules/fd2_tabs/fd2_school/activities/03-HTMLSpike.docx
@@ -296,10 +296,7 @@
         <w:t>To</w:t>
       </w:r>
       <w:r>
-        <w:t xml:space="preserve"> learn about FarmData2 development and the technologies that it uses</w:t>
-      </w:r>
-      <w:r>
-        <w:t xml:space="preserve"> the next several activities will guide you through the creation of </w:t>
+        <w:t xml:space="preserve"> learn about FarmData2 development and the technologies that it uses the next several activities will guide you through the creation of </w:t>
       </w:r>
       <w:r>
         <w:t xml:space="preserve">a mockup of a Harvest Report </w:t>
@@ -3923,7 +3920,31 @@
         <w:t>date</w:t>
       </w:r>
       <w:r>
-        <w:t xml:space="preserve"> input type. The start date should range from 01/01/2014 to 01/01/2022 and have the selected date of 05/01/2018. The end date should range from 05/01/2018 (</w:t>
+        <w:t xml:space="preserve"> input type. The start date should range from 01/01/2014 to 01/01/2022 and have the selected date of 05/0</w:t>
+      </w:r>
+      <w:r>
+        <w:t>5</w:t>
+      </w:r>
+      <w:r>
+        <w:t>/201</w:t>
+      </w:r>
+      <w:r>
+        <w:t>9</w:t>
+      </w:r>
+      <w:r>
+        <w:t>. The end date should range from 05/</w:t>
+      </w:r>
+      <w:r>
+        <w:t>05</w:t>
+      </w:r>
+      <w:r>
+        <w:t>/201</w:t>
+      </w:r>
+      <w:r>
+        <w:t>9</w:t>
+      </w:r>
+      <w:r>
+        <w:t xml:space="preserve"> (</w:t>
       </w:r>
       <w:proofErr w:type="gramStart"/>
       <w:r>
@@ -3931,7 +3952,13 @@
       </w:r>
       <w:proofErr w:type="gramEnd"/>
       <w:r>
-        <w:t xml:space="preserve"> not before the start date) up to 01/01/2022 and have the selected date of 05/15/2018.</w:t>
+        <w:t xml:space="preserve"> not before the start date) up to 01/01/2022 and have the selected date of 05/15/201</w:t>
+      </w:r>
+      <w:r>
+        <w:t>9</w:t>
+      </w:r>
+      <w:r>
+        <w:t>.</w:t>
       </w:r>
     </w:p>
     <w:p/>

</xml_diff>

<commit_message>
Changed default dates for spike to 2020.
</commit_message>
<xml_diff>
--- a/farmdata2_modules/fd2_tabs/fd2_school/activities/03-HTMLSpike.docx
+++ b/farmdata2_modules/fd2_tabs/fd2_school/activities/03-HTMLSpike.docx
@@ -1696,21 +1696,7 @@
         <w:rPr>
           <w:rFonts w:ascii="Courier" w:hAnsi="Courier"/>
         </w:rPr>
-        <w:t xml:space="preserve"> draggable</w:t>
-      </w:r>
-      <w:proofErr w:type="gramStart"/>
-      <w:r>
-        <w:rPr>
-          <w:rFonts w:ascii="Courier" w:hAnsi="Courier"/>
-        </w:rPr>
-        <w:t>=”true</w:t>
-      </w:r>
-      <w:proofErr w:type="gramEnd"/>
-      <w:r>
-        <w:rPr>
-          <w:rFonts w:ascii="Courier" w:hAnsi="Courier"/>
-        </w:rPr>
-        <w:t xml:space="preserve">”&gt;this </w:t>
+        <w:t xml:space="preserve"> draggable=”true”&gt;this </w:t>
       </w:r>
       <w:r>
         <w:rPr>
@@ -2206,15 +2192,7 @@
         <w:t xml:space="preserve">that you write </w:t>
       </w:r>
       <w:r>
-        <w:t>is nicely formatted (</w:t>
-      </w:r>
-      <w:proofErr w:type="gramStart"/>
-      <w:r>
-        <w:t>e.g.</w:t>
-      </w:r>
-      <w:proofErr w:type="gramEnd"/>
-      <w:r>
-        <w:t xml:space="preserve"> indent</w:t>
+        <w:t>is nicely formatted (e.g. indent</w:t>
       </w:r>
       <w:r>
         <w:t xml:space="preserve"> it</w:t>
@@ -2370,15 +2348,7 @@
     <w:p/>
     <w:p>
       <w:r>
-        <w:t xml:space="preserve">Note that pushing a branch for which a pull request has been made will automatically update the pull request.  Thus, the pull request at the upstream will now </w:t>
-      </w:r>
-      <w:proofErr w:type="gramStart"/>
-      <w:r>
-        <w:t>contain</w:t>
-      </w:r>
-      <w:proofErr w:type="gramEnd"/>
-      <w:r>
-        <w:t xml:space="preserve"> two commits, one for </w:t>
+        <w:t xml:space="preserve">Note that pushing a branch for which a pull request has been made will automatically update the pull request.  Thus, the pull request at the upstream will now contain two commits, one for </w:t>
       </w:r>
       <w:r>
         <w:t>when you created the</w:t>
@@ -3398,14 +3368,12 @@
       <w:r>
         <w:t xml:space="preserve"> form element is very versatile and what type of form element it displays is controlled by its </w:t>
       </w:r>
-      <w:proofErr w:type="gramStart"/>
       <w:r>
         <w:rPr>
           <w:rFonts w:ascii="Courier" w:hAnsi="Courier"/>
         </w:rPr>
         <w:t>type</w:t>
       </w:r>
-      <w:proofErr w:type="gramEnd"/>
       <w:r>
         <w:t xml:space="preserve"> attribute. The </w:t>
       </w:r>
@@ -3622,14 +3590,12 @@
       <w:r>
         <w:t xml:space="preserve">. Note that not all input types are supported by all browsers.  You can click the </w:t>
       </w:r>
-      <w:proofErr w:type="gramStart"/>
       <w:r>
         <w:rPr>
           <w:rFonts w:ascii="Courier" w:hAnsi="Courier"/>
         </w:rPr>
         <w:t>type</w:t>
       </w:r>
-      <w:proofErr w:type="gramEnd"/>
       <w:r>
         <w:t xml:space="preserve"> name in the reference to get a page with information and examples for that </w:t>
       </w:r>
@@ -3926,10 +3892,10 @@
         <w:t>5</w:t>
       </w:r>
       <w:r>
-        <w:t>/201</w:t>
-      </w:r>
-      <w:r>
-        <w:t>9</w:t>
+        <w:t>/20</w:t>
+      </w:r>
+      <w:r>
+        <w:t>20</w:t>
       </w:r>
       <w:r>
         <w:t>. The end date should range from 05/</w:t>
@@ -3938,10 +3904,10 @@
         <w:t>05</w:t>
       </w:r>
       <w:r>
-        <w:t>/201</w:t>
-      </w:r>
-      <w:r>
-        <w:t>9</w:t>
+        <w:t>/20</w:t>
+      </w:r>
+      <w:r>
+        <w:t>20</w:t>
       </w:r>
       <w:r>
         <w:t xml:space="preserve"> (</w:t>
@@ -3952,10 +3918,10 @@
       </w:r>
       <w:proofErr w:type="gramEnd"/>
       <w:r>
-        <w:t xml:space="preserve"> not before the start date) up to 01/01/2022 and have the selected date of 05/15/201</w:t>
-      </w:r>
-      <w:r>
-        <w:t>9</w:t>
+        <w:t xml:space="preserve"> not before the start date) up to 01/01/2022 and have the selected date of 05/15/20</w:t>
+      </w:r>
+      <w:r>
+        <w:t>20</w:t>
       </w:r>
       <w:r>
         <w:t>.</w:t>

</xml_diff>

<commit_message>
Changed default dates for spike to 2020. (#372)
</commit_message>
<xml_diff>
--- a/farmdata2_modules/fd2_tabs/fd2_school/activities/03-HTMLSpike.docx
+++ b/farmdata2_modules/fd2_tabs/fd2_school/activities/03-HTMLSpike.docx
@@ -1696,21 +1696,7 @@
         <w:rPr>
           <w:rFonts w:ascii="Courier" w:hAnsi="Courier"/>
         </w:rPr>
-        <w:t xml:space="preserve"> draggable</w:t>
-      </w:r>
-      <w:proofErr w:type="gramStart"/>
-      <w:r>
-        <w:rPr>
-          <w:rFonts w:ascii="Courier" w:hAnsi="Courier"/>
-        </w:rPr>
-        <w:t>=”true</w:t>
-      </w:r>
-      <w:proofErr w:type="gramEnd"/>
-      <w:r>
-        <w:rPr>
-          <w:rFonts w:ascii="Courier" w:hAnsi="Courier"/>
-        </w:rPr>
-        <w:t xml:space="preserve">”&gt;this </w:t>
+        <w:t xml:space="preserve"> draggable=”true”&gt;this </w:t>
       </w:r>
       <w:r>
         <w:rPr>
@@ -2206,15 +2192,7 @@
         <w:t xml:space="preserve">that you write </w:t>
       </w:r>
       <w:r>
-        <w:t>is nicely formatted (</w:t>
-      </w:r>
-      <w:proofErr w:type="gramStart"/>
-      <w:r>
-        <w:t>e.g.</w:t>
-      </w:r>
-      <w:proofErr w:type="gramEnd"/>
-      <w:r>
-        <w:t xml:space="preserve"> indent</w:t>
+        <w:t>is nicely formatted (e.g. indent</w:t>
       </w:r>
       <w:r>
         <w:t xml:space="preserve"> it</w:t>
@@ -2370,15 +2348,7 @@
     <w:p/>
     <w:p>
       <w:r>
-        <w:t xml:space="preserve">Note that pushing a branch for which a pull request has been made will automatically update the pull request.  Thus, the pull request at the upstream will now </w:t>
-      </w:r>
-      <w:proofErr w:type="gramStart"/>
-      <w:r>
-        <w:t>contain</w:t>
-      </w:r>
-      <w:proofErr w:type="gramEnd"/>
-      <w:r>
-        <w:t xml:space="preserve"> two commits, one for </w:t>
+        <w:t xml:space="preserve">Note that pushing a branch for which a pull request has been made will automatically update the pull request.  Thus, the pull request at the upstream will now contain two commits, one for </w:t>
       </w:r>
       <w:r>
         <w:t>when you created the</w:t>
@@ -3398,14 +3368,12 @@
       <w:r>
         <w:t xml:space="preserve"> form element is very versatile and what type of form element it displays is controlled by its </w:t>
       </w:r>
-      <w:proofErr w:type="gramStart"/>
       <w:r>
         <w:rPr>
           <w:rFonts w:ascii="Courier" w:hAnsi="Courier"/>
         </w:rPr>
         <w:t>type</w:t>
       </w:r>
-      <w:proofErr w:type="gramEnd"/>
       <w:r>
         <w:t xml:space="preserve"> attribute. The </w:t>
       </w:r>
@@ -3622,14 +3590,12 @@
       <w:r>
         <w:t xml:space="preserve">. Note that not all input types are supported by all browsers.  You can click the </w:t>
       </w:r>
-      <w:proofErr w:type="gramStart"/>
       <w:r>
         <w:rPr>
           <w:rFonts w:ascii="Courier" w:hAnsi="Courier"/>
         </w:rPr>
         <w:t>type</w:t>
       </w:r>
-      <w:proofErr w:type="gramEnd"/>
       <w:r>
         <w:t xml:space="preserve"> name in the reference to get a page with information and examples for that </w:t>
       </w:r>
@@ -3926,10 +3892,10 @@
         <w:t>5</w:t>
       </w:r>
       <w:r>
-        <w:t>/201</w:t>
-      </w:r>
-      <w:r>
-        <w:t>9</w:t>
+        <w:t>/20</w:t>
+      </w:r>
+      <w:r>
+        <w:t>20</w:t>
       </w:r>
       <w:r>
         <w:t>. The end date should range from 05/</w:t>
@@ -3938,10 +3904,10 @@
         <w:t>05</w:t>
       </w:r>
       <w:r>
-        <w:t>/201</w:t>
-      </w:r>
-      <w:r>
-        <w:t>9</w:t>
+        <w:t>/20</w:t>
+      </w:r>
+      <w:r>
+        <w:t>20</w:t>
       </w:r>
       <w:r>
         <w:t xml:space="preserve"> (</w:t>
@@ -3952,10 +3918,10 @@
       </w:r>
       <w:proofErr w:type="gramEnd"/>
       <w:r>
-        <w:t xml:space="preserve"> not before the start date) up to 01/01/2022 and have the selected date of 05/15/201</w:t>
-      </w:r>
-      <w:r>
-        <w:t>9</w:t>
+        <w:t xml:space="preserve"> not before the start date) up to 01/01/2022 and have the selected date of 05/15/20</w:t>
+      </w:r>
+      <w:r>
+        <w:t>20</w:t>
       </w:r>
       <w:r>
         <w:t>.</w:t>

</xml_diff>

<commit_message>
Typo fixes and other suggestions for FarmData school activities 03-07.
This commit is intended to be part of a _draft_ pull request.  It is
not intended to be merged.  The docx files are all in Track Changes
mode, and some have comments added.  The intention is that a
maintainer will examine the changes and approve them with alterations
as needed.  After that, a (non-draft) pull request will be created in
which the files are not in Track Changes mode and with all of the
corresponding pdf files updated with the relevant changes.
</commit_message>
<xml_diff>
--- a/farmdata2_modules/fd2_tabs/fd2_school/activities/03-HTMLSpike.docx
+++ b/farmdata2_modules/fd2_tabs/fd2_school/activities/03-HTMLSpike.docx
@@ -98,16 +98,8 @@
         <w:rPr>
           <w:rFonts w:cstheme="minorHAnsi"/>
         </w:rPr>
-        <w:t xml:space="preserve">Large Scale and </w:t>
-      </w:r>
-      <w:proofErr w:type="gramStart"/>
-      <w:r>
-        <w:rPr>
-          <w:rFonts w:cstheme="minorHAnsi"/>
-        </w:rPr>
-        <w:t>Open Source</w:t>
-      </w:r>
-      <w:proofErr w:type="gramEnd"/>
+        <w:t>Large Scale and Open Source</w:t>
+      </w:r>
       <w:r>
         <w:rPr>
           <w:rFonts w:cstheme="minorHAnsi"/>
@@ -499,7 +491,6 @@
       <w:r>
         <w:t xml:space="preserve">, </w:t>
       </w:r>
-      <w:proofErr w:type="spellStart"/>
       <w:r>
         <w:rPr>
           <w:i/>
@@ -507,11 +498,9 @@
         </w:rPr>
         <w:t>FieldKit</w:t>
       </w:r>
-      <w:proofErr w:type="spellEnd"/>
       <w:r>
         <w:t xml:space="preserve"> and </w:t>
       </w:r>
-      <w:proofErr w:type="spellStart"/>
       <w:r>
         <w:rPr>
           <w:i/>
@@ -519,7 +508,6 @@
         </w:rPr>
         <w:t>BarnKit</w:t>
       </w:r>
-      <w:proofErr w:type="spellEnd"/>
       <w:r>
         <w:t xml:space="preserve"> as shown below.</w:t>
       </w:r>
@@ -573,23 +561,7 @@
     <w:p/>
     <w:p>
       <w:r>
-        <w:t xml:space="preserve">The </w:t>
-      </w:r>
-      <w:proofErr w:type="spellStart"/>
-      <w:r>
-        <w:t>FieldKit</w:t>
-      </w:r>
-      <w:proofErr w:type="spellEnd"/>
-      <w:r>
-        <w:t xml:space="preserve"> and </w:t>
-      </w:r>
-      <w:proofErr w:type="spellStart"/>
-      <w:r>
-        <w:t>BarnKit</w:t>
-      </w:r>
-      <w:proofErr w:type="spellEnd"/>
-      <w:r>
-        <w:t xml:space="preserve"> tabs are where the majority of FarmData2 features will live.  The FD2 Example tab </w:t>
+        <w:t xml:space="preserve">The FieldKit and BarnKit tabs are where the majority of FarmData2 features will live.  The FD2 Example tab </w:t>
       </w:r>
       <w:r>
         <w:t xml:space="preserve">and its sub-tabs </w:t>
@@ -959,7 +931,15 @@
         <w:t xml:space="preserve"> sub-tab </w:t>
       </w:r>
       <w:r>
-        <w:t xml:space="preserve">open and it </w:t>
+        <w:t xml:space="preserve">open and </w:t>
+      </w:r>
+      <w:ins w:id="0" w:author="MacCormick, John" w:date="2022-01-11T22:34:00Z">
+        <w:r>
+          <w:t xml:space="preserve">paste </w:t>
+        </w:r>
+      </w:ins>
+      <w:r>
+        <w:t xml:space="preserve">it </w:t>
       </w:r>
       <w:r>
         <w:t>below:</w:t>
@@ -1011,15 +991,7 @@
         <w:t xml:space="preserve"> This the first time you are being asked to do so.</w:t>
       </w:r>
       <w:r>
-        <w:t xml:space="preserve">  Stage (</w:t>
-      </w:r>
-      <w:proofErr w:type="gramStart"/>
-      <w:r>
-        <w:t>i.e.</w:t>
-      </w:r>
-      <w:proofErr w:type="gramEnd"/>
-      <w:r>
-        <w:t xml:space="preserve"> add) and </w:t>
+        <w:t xml:space="preserve">  Stage (i.e. add) and </w:t>
       </w:r>
       <w:r>
         <w:lastRenderedPageBreak/>
@@ -1095,15 +1067,7 @@
         <w:t xml:space="preserve"> </w:t>
       </w:r>
       <w:r>
-        <w:t>(</w:t>
-      </w:r>
-      <w:proofErr w:type="gramStart"/>
-      <w:r>
-        <w:t>e.g.</w:t>
-      </w:r>
-      <w:proofErr w:type="gramEnd"/>
-      <w:r>
-        <w:t xml:space="preserve"> </w:t>
+        <w:t xml:space="preserve">(e.g. </w:t>
       </w:r>
       <w:r>
         <w:t xml:space="preserve">Use something descriptive like </w:t>
@@ -1273,7 +1237,7 @@
                   <v:h position="#0,#1" xrange="0,21600" yrange="0,10800"/>
                 </v:handles>
               </v:shapetype>
-              <v:shape id="Right Arrow 18" o:spid="_x0000_s1026" type="#_x0000_t13" style="position:absolute;margin-left:221.5pt;margin-top:45.55pt;width:28.5pt;height:21pt;z-index:251659264;visibility:visible;mso-wrap-style:square;mso-wrap-distance-left:9pt;mso-wrap-distance-top:0;mso-wrap-distance-right:9pt;mso-wrap-distance-bottom:0;mso-position-horizontal:absolute;mso-position-horizontal-relative:text;mso-position-vertical:absolute;mso-position-vertical-relative:text;v-text-anchor:middle" o:gfxdata="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" adj="13642" fillcolor="#4472c4 [3204]" strokecolor="#1f3763 [1604]" strokeweight="1pt"/>
+              <v:shape id="Right Arrow 18" o:spid="_x0000_s1026" type="#_x0000_t13" style="position:absolute;margin-left:221.5pt;margin-top:45.55pt;width:28.5pt;height:21pt;z-index:251659264;visibility:visible;mso-wrap-style:square;mso-wrap-distance-left:9pt;mso-wrap-distance-top:0;mso-wrap-distance-right:9pt;mso-wrap-distance-bottom:0;mso-position-horizontal:absolute;mso-position-horizontal-relative:text;mso-position-vertical:absolute;mso-position-vertical-relative:text;v-text-anchor:middle" o:gfxdata="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" adj="13642" fillcolor="#4472c4 [3204]" strokecolor="#1f3763 [1604]" strokeweight="1pt"/>
             </w:pict>
           </mc:Fallback>
         </mc:AlternateContent>
@@ -2460,21 +2424,7 @@
         <w:rPr>
           <w:rFonts w:ascii="Courier" w:hAnsi="Courier"/>
         </w:rPr>
-        <w:t>&lt;</w:t>
-      </w:r>
-      <w:proofErr w:type="spellStart"/>
-      <w:r>
-        <w:rPr>
-          <w:rFonts w:ascii="Courier" w:hAnsi="Courier"/>
-        </w:rPr>
-        <w:t>br</w:t>
-      </w:r>
-      <w:proofErr w:type="spellEnd"/>
-      <w:r>
-        <w:rPr>
-          <w:rFonts w:ascii="Courier" w:hAnsi="Courier"/>
-        </w:rPr>
-        <w:t>&gt;</w:t>
+        <w:t>&lt;br&gt;</w:t>
       </w:r>
       <w:r>
         <w:t xml:space="preserve"> tag do?  </w:t>
@@ -2517,14 +2467,12 @@
         </w:rPr>
         <w:t>&lt;</w:t>
       </w:r>
-      <w:proofErr w:type="spellStart"/>
       <w:r>
         <w:rPr>
           <w:rFonts w:ascii="Courier" w:hAnsi="Courier"/>
         </w:rPr>
         <w:t>hr</w:t>
       </w:r>
-      <w:proofErr w:type="spellEnd"/>
       <w:r>
         <w:rPr>
           <w:rFonts w:ascii="Courier" w:hAnsi="Courier"/>
@@ -3786,6 +3734,7 @@
     <w:p>
       <w:pPr>
         <w:rPr>
+          <w:del w:id="1" w:author="MacCormick, John" w:date="2022-01-12T09:12:00Z"/>
           <w:b/>
           <w:bCs/>
           <w:u w:val="single"/>
@@ -3835,7 +3784,6 @@
     <w:p/>
     <w:p>
       <w:r>
-        <w:lastRenderedPageBreak/>
         <w:t>24.</w:t>
       </w:r>
       <w:r>
@@ -3910,15 +3858,7 @@
         <w:t>20</w:t>
       </w:r>
       <w:r>
-        <w:t xml:space="preserve"> (</w:t>
-      </w:r>
-      <w:proofErr w:type="gramStart"/>
-      <w:r>
-        <w:t>i.e.</w:t>
-      </w:r>
-      <w:proofErr w:type="gramEnd"/>
-      <w:r>
-        <w:t xml:space="preserve"> not before the start date) up to 01/01/2022 and have the selected date of 05/15/20</w:t>
+        <w:t xml:space="preserve"> (i.e. not before the start date) up to 01/01/2022 and have the selected date of 05/15/20</w:t>
       </w:r>
       <w:r>
         <w:t>20</w:t>
@@ -4009,23 +3949,7 @@
     <w:p/>
     <w:p>
       <w:r>
-        <w:t>Many of the reports that are generated by FarmData2 will contain tables of data.  For example, in a harvest report there will be one row for each harvesting of a particular vegetable during a time period.  Each row will show information about that harvest (</w:t>
-      </w:r>
-      <w:proofErr w:type="gramStart"/>
-      <w:r>
-        <w:t>e.g.</w:t>
-      </w:r>
-      <w:proofErr w:type="gramEnd"/>
-      <w:r>
-        <w:t xml:space="preserve"> date, field, quantity, worker, </w:t>
-      </w:r>
-      <w:proofErr w:type="spellStart"/>
-      <w:r>
-        <w:t>etc</w:t>
-      </w:r>
-      <w:proofErr w:type="spellEnd"/>
-      <w:r>
-        <w:t>…).  Similarly, a report on a particular animal will show one row for each health check that that animal has had, with each row showing information about that health check.  This section introduces you to the HTML elements that are useful for creating tables.</w:t>
+        <w:t>Many of the reports that are generated by FarmData2 will contain tables of data.  For example, in a harvest report there will be one row for each harvesting of a particular vegetable during a time period.  Each row will show information about that harvest (e.g. date, field, quantity, worker, etc…).  Similarly, a report on a particular animal will show one row for each health check that that animal has had, with each row showing information about that health check.  This section introduces you to the HTML elements that are useful for creating tables.</w:t>
       </w:r>
     </w:p>
     <w:p/>
@@ -4056,7 +3980,19 @@
           <w:rPr>
             <w:rStyle w:val="Hyperlink"/>
           </w:rPr>
-          <w:t>https://developer.mozilla.org/en-US/docs/Learn/HTML/Tables/Basics</w:t>
+          <w:t>https://developer.mozilla.org/en-US/docs/Learn/H</w:t>
+        </w:r>
+        <w:r>
+          <w:rPr>
+            <w:rStyle w:val="Hyperlink"/>
+          </w:rPr>
+          <w:t>T</w:t>
+        </w:r>
+        <w:r>
+          <w:rPr>
+            <w:rStyle w:val="Hyperlink"/>
+          </w:rPr>
+          <w:t>ML/Tables/Basics</w:t>
         </w:r>
       </w:hyperlink>
     </w:p>
@@ -4113,23 +4049,7 @@
           <w:rFonts w:ascii="Courier" w:hAnsi="Courier"/>
           <w:u w:val="single"/>
         </w:rPr>
-        <w:t>&lt;</w:t>
-      </w:r>
-      <w:proofErr w:type="spellStart"/>
-      <w:r>
-        <w:rPr>
-          <w:rFonts w:ascii="Courier" w:hAnsi="Courier"/>
-          <w:u w:val="single"/>
-        </w:rPr>
-        <w:t>th</w:t>
-      </w:r>
-      <w:proofErr w:type="spellEnd"/>
-      <w:r>
-        <w:rPr>
-          <w:rFonts w:ascii="Courier" w:hAnsi="Courier"/>
-          <w:u w:val="single"/>
-        </w:rPr>
-        <w:t>&gt;</w:t>
+        <w:t>&lt;th&gt;</w:t>
       </w:r>
       <w:r>
         <w:rPr>
@@ -4223,6 +4143,7 @@
     <w:p/>
     <w:p>
       <w:r>
+        <w:lastRenderedPageBreak/>
         <w:tab/>
         <w:t>b. What HTML start and end tags surround all of the content of a row in the table?</w:t>
       </w:r>
@@ -4736,47 +4657,7 @@
           <w:sz w:val="18"/>
           <w:szCs w:val="18"/>
         </w:rPr>
-        <w:t>Creative Commons Attribution-</w:t>
-      </w:r>
-      <w:proofErr w:type="spellStart"/>
-      <w:r>
-        <w:rPr>
-          <w:rStyle w:val="Hyperlink"/>
-          <w:color w:val="049CCF"/>
-          <w:sz w:val="18"/>
-          <w:szCs w:val="18"/>
-        </w:rPr>
-        <w:t>NonCommercial</w:t>
-      </w:r>
-      <w:proofErr w:type="spellEnd"/>
-      <w:r>
-        <w:rPr>
-          <w:rStyle w:val="Hyperlink"/>
-          <w:color w:val="049CCF"/>
-          <w:sz w:val="18"/>
-          <w:szCs w:val="18"/>
-        </w:rPr>
-        <w:t>-</w:t>
-      </w:r>
-      <w:proofErr w:type="spellStart"/>
-      <w:r>
-        <w:rPr>
-          <w:rStyle w:val="Hyperlink"/>
-          <w:color w:val="049CCF"/>
-          <w:sz w:val="18"/>
-          <w:szCs w:val="18"/>
-        </w:rPr>
-        <w:t>ShareAlike</w:t>
-      </w:r>
-      <w:proofErr w:type="spellEnd"/>
-      <w:r>
-        <w:rPr>
-          <w:rStyle w:val="Hyperlink"/>
-          <w:color w:val="049CCF"/>
-          <w:sz w:val="18"/>
-          <w:szCs w:val="18"/>
-        </w:rPr>
-        <w:t xml:space="preserve"> 4.0 International License</w:t>
+        <w:t>Creative Commons Attribution-NonCommercial-ShareAlike 4.0 International License</w:t>
       </w:r>
     </w:hyperlink>
     <w:r>
@@ -5282,6 +5163,14 @@
     <w:abstractNumId w:val="3"/>
   </w:num>
 </w:numbering>
+</file>
+
+<file path=word/people.xml><?xml version="1.0" encoding="utf-8"?>
+<w15:people xmlns:wpc="http://schemas.microsoft.com/office/word/2010/wordprocessingCanvas" xmlns:cx="http://schemas.microsoft.com/office/drawing/2014/chartex" xmlns:cx1="http://schemas.microsoft.com/office/drawing/2015/9/8/chartex" xmlns:cx2="http://schemas.microsoft.com/office/drawing/2015/10/21/chartex" xmlns:cx3="http://schemas.microsoft.com/office/drawing/2016/5/9/chartex" xmlns:cx4="http://schemas.microsoft.com/office/drawing/2016/5/10/chartex" xmlns:cx5="http://schemas.microsoft.com/office/drawing/2016/5/11/chartex" xmlns:cx6="http://schemas.microsoft.com/office/drawing/2016/5/12/chartex" xmlns:cx7="http://schemas.microsoft.com/office/drawing/2016/5/13/chartex" xmlns:cx8="http://schemas.microsoft.com/office/drawing/2016/5/14/chartex" xmlns:mc="http://schemas.openxmlformats.org/markup-compatibility/2006" xmlns:aink="http://schemas.microsoft.com/office/drawing/2016/ink" xmlns:am3d="http://schemas.microsoft.com/office/drawing/2017/model3d" xmlns:o="urn:schemas-microsoft-com:office:office" xmlns:r="http://schemas.openxmlformats.org/officeDocument/2006/relationships" xmlns:m="http://schemas.openxmlformats.org/officeDocument/2006/math" xmlns:v="urn:schemas-microsoft-com:vml" xmlns:wp14="http://schemas.microsoft.com/office/word/2010/wordprocessingDrawing" xmlns:wp="http://schemas.openxmlformats.org/drawingml/2006/wordprocessingDrawing" xmlns:w10="urn:schemas-microsoft-com:office:word" xmlns:w="http://schemas.openxmlformats.org/wordprocessingml/2006/main" xmlns:w14="http://schemas.microsoft.com/office/word/2010/wordml" xmlns:w15="http://schemas.microsoft.com/office/word/2012/wordml" xmlns:w16cex="http://schemas.microsoft.com/office/word/2018/wordml/cex" xmlns:w16cid="http://schemas.microsoft.com/office/word/2016/wordml/cid" xmlns:w16="http://schemas.microsoft.com/office/word/2018/wordml" xmlns:w16se="http://schemas.microsoft.com/office/word/2015/wordml/symex" xmlns:wpg="http://schemas.microsoft.com/office/word/2010/wordprocessingGroup" xmlns:wpi="http://schemas.microsoft.com/office/word/2010/wordprocessingInk" xmlns:wne="http://schemas.microsoft.com/office/word/2006/wordml" xmlns:wps="http://schemas.microsoft.com/office/word/2010/wordprocessingShape" mc:Ignorable="w14 w15 w16se w16cid w16 w16cex wp14">
+  <w15:person w15:author="MacCormick, John">
+    <w15:presenceInfo w15:providerId="AD" w15:userId="S::jmac@dickinson.edu::872fc56c-f648-4c83-9a80-0bb9da7e00af"/>
+  </w15:person>
+</w15:people>
 </file>
 
 <file path=word/styles.xml><?xml version="1.0" encoding="utf-8"?>

</xml_diff>

<commit_message>
Finalizing changes to FarmData2 school Activities 03-07
This commit finalizes previously-submitted changes to FarmData2 school
Activities 03-07. See commit b3b7a08e3fcf5a4212cf0c6b385dfac2db68c611
for details.

In this commit, the Accept All Changes and Stop Tracking functionality
and Microsoft Word was used to finalize the docx documents. All
comments were deleted. The maintainer's suggestions were
incorporated. New PDF files were generated from the docx files.
</commit_message>
<xml_diff>
--- a/farmdata2_modules/fd2_tabs/fd2_school/activities/03-HTMLSpike.docx
+++ b/farmdata2_modules/fd2_tabs/fd2_school/activities/03-HTMLSpike.docx
@@ -933,11 +933,9 @@
       <w:r>
         <w:t xml:space="preserve">open and </w:t>
       </w:r>
-      <w:ins w:id="0" w:author="MacCormick, John" w:date="2022-01-11T22:34:00Z">
-        <w:r>
-          <w:t xml:space="preserve">paste </w:t>
-        </w:r>
-      </w:ins>
+      <w:r>
+        <w:t xml:space="preserve">paste </w:t>
+      </w:r>
       <w:r>
         <w:t xml:space="preserve">it </w:t>
       </w:r>
@@ -3732,14 +3730,6 @@
     </w:p>
     <w:p/>
     <w:p>
-      <w:pPr>
-        <w:rPr>
-          <w:del w:id="1" w:author="MacCormick, John" w:date="2022-01-12T09:12:00Z"/>
-          <w:b/>
-          <w:bCs/>
-          <w:u w:val="single"/>
-        </w:rPr>
-      </w:pPr>
       <w:r>
         <w:rPr>
           <w:b/>
@@ -3781,9 +3771,9 @@
         <w:t xml:space="preserve">: </w:t>
       </w:r>
     </w:p>
-    <w:p/>
-    <w:p>
-      <w:r>
+    <w:p>
+      <w:r>
+        <w:lastRenderedPageBreak/>
         <w:t>24.</w:t>
       </w:r>
       <w:r>
@@ -3980,19 +3970,7 @@
           <w:rPr>
             <w:rStyle w:val="Hyperlink"/>
           </w:rPr>
-          <w:t>https://developer.mozilla.org/en-US/docs/Learn/H</w:t>
-        </w:r>
-        <w:r>
-          <w:rPr>
-            <w:rStyle w:val="Hyperlink"/>
-          </w:rPr>
-          <w:t>T</w:t>
-        </w:r>
-        <w:r>
-          <w:rPr>
-            <w:rStyle w:val="Hyperlink"/>
-          </w:rPr>
-          <w:t>ML/Tables/Basics</w:t>
+          <w:t>https://developer.mozilla.org/en-US/docs/Learn/HTML/Tables/Basics</w:t>
         </w:r>
       </w:hyperlink>
     </w:p>
@@ -4143,7 +4121,6 @@
     <w:p/>
     <w:p>
       <w:r>
-        <w:lastRenderedPageBreak/>
         <w:tab/>
         <w:t>b. What HTML start and end tags surround all of the content of a row in the table?</w:t>
       </w:r>
@@ -5163,14 +5140,6 @@
     <w:abstractNumId w:val="3"/>
   </w:num>
 </w:numbering>
-</file>
-
-<file path=word/people.xml><?xml version="1.0" encoding="utf-8"?>
-<w15:people xmlns:wpc="http://schemas.microsoft.com/office/word/2010/wordprocessingCanvas" xmlns:cx="http://schemas.microsoft.com/office/drawing/2014/chartex" xmlns:cx1="http://schemas.microsoft.com/office/drawing/2015/9/8/chartex" xmlns:cx2="http://schemas.microsoft.com/office/drawing/2015/10/21/chartex" xmlns:cx3="http://schemas.microsoft.com/office/drawing/2016/5/9/chartex" xmlns:cx4="http://schemas.microsoft.com/office/drawing/2016/5/10/chartex" xmlns:cx5="http://schemas.microsoft.com/office/drawing/2016/5/11/chartex" xmlns:cx6="http://schemas.microsoft.com/office/drawing/2016/5/12/chartex" xmlns:cx7="http://schemas.microsoft.com/office/drawing/2016/5/13/chartex" xmlns:cx8="http://schemas.microsoft.com/office/drawing/2016/5/14/chartex" xmlns:mc="http://schemas.openxmlformats.org/markup-compatibility/2006" xmlns:aink="http://schemas.microsoft.com/office/drawing/2016/ink" xmlns:am3d="http://schemas.microsoft.com/office/drawing/2017/model3d" xmlns:o="urn:schemas-microsoft-com:office:office" xmlns:r="http://schemas.openxmlformats.org/officeDocument/2006/relationships" xmlns:m="http://schemas.openxmlformats.org/officeDocument/2006/math" xmlns:v="urn:schemas-microsoft-com:vml" xmlns:wp14="http://schemas.microsoft.com/office/word/2010/wordprocessingDrawing" xmlns:wp="http://schemas.openxmlformats.org/drawingml/2006/wordprocessingDrawing" xmlns:w10="urn:schemas-microsoft-com:office:word" xmlns:w="http://schemas.openxmlformats.org/wordprocessingml/2006/main" xmlns:w14="http://schemas.microsoft.com/office/word/2010/wordml" xmlns:w15="http://schemas.microsoft.com/office/word/2012/wordml" xmlns:w16cex="http://schemas.microsoft.com/office/word/2018/wordml/cex" xmlns:w16cid="http://schemas.microsoft.com/office/word/2016/wordml/cid" xmlns:w16="http://schemas.microsoft.com/office/word/2018/wordml" xmlns:w16se="http://schemas.microsoft.com/office/word/2015/wordml/symex" xmlns:wpg="http://schemas.microsoft.com/office/word/2010/wordprocessingGroup" xmlns:wpi="http://schemas.microsoft.com/office/word/2010/wordprocessingInk" xmlns:wne="http://schemas.microsoft.com/office/word/2006/wordml" xmlns:wps="http://schemas.microsoft.com/office/word/2010/wordprocessingShape" mc:Ignorable="w14 w15 w16se w16cid w16 w16cex wp14">
-  <w15:person w15:author="MacCormick, John">
-    <w15:presenceInfo w15:providerId="AD" w15:userId="S::jmac@dickinson.edu::872fc56c-f648-4c83-9a80-0bb9da7e00af"/>
-  </w15:person>
-</w15:people>
 </file>
 
 <file path=word/styles.xml><?xml version="1.0" encoding="utf-8"?>

</xml_diff>